<commit_message>
Updated Notice of Disqualification
</commit_message>
<xml_diff>
--- a/public/Word Templates/Letter of Disqualification.docx
+++ b/public/Word Templates/Letter of Disqualification.docx
@@ -1101,83 +1101,99 @@
     </w:p>
     <w:p>
       <w:pPr>
+        <w:jc w:val="center"/>
         <w:rPr>
           <w:rFonts w:ascii="Arial" w:hAnsi="Arial" w:cs="Arial"/>
           <w:sz w:val="24"/>
           <w:szCs w:val="24"/>
         </w:rPr>
       </w:pPr>
-      <w:r>
-        <w:rPr>
-          <w:rFonts w:ascii="Arial" w:hAnsi="Arial" w:cs="Arial"/>
-          <w:sz w:val="24"/>
-          <w:szCs w:val="24"/>
-        </w:rPr>
-        <w:tab/>
-      </w:r>
-      <w:r>
-        <w:rPr>
-          <w:rFonts w:ascii="Arial" w:hAnsi="Arial" w:cs="Arial"/>
-          <w:sz w:val="24"/>
-          <w:szCs w:val="24"/>
-        </w:rPr>
-        <w:tab/>
-      </w:r>
-      <w:r>
-        <w:rPr>
-          <w:rFonts w:ascii="Arial" w:hAnsi="Arial" w:cs="Arial"/>
-          <w:sz w:val="24"/>
-          <w:szCs w:val="24"/>
-        </w:rPr>
-        <w:tab/>
-      </w:r>
-      <w:r>
-        <w:rPr>
-          <w:rFonts w:ascii="Arial" w:hAnsi="Arial" w:cs="Arial"/>
-          <w:sz w:val="24"/>
-          <w:szCs w:val="24"/>
-        </w:rPr>
-        <w:tab/>
-      </w:r>
-      <w:r>
-        <w:rPr>
-          <w:rFonts w:ascii="Arial" w:hAnsi="Arial" w:cs="Arial"/>
-          <w:sz w:val="24"/>
-          <w:szCs w:val="24"/>
-        </w:rPr>
-        <w:tab/>
-      </w:r>
-      <w:r>
-        <w:rPr>
-          <w:rFonts w:ascii="Arial" w:hAnsi="Arial" w:cs="Arial"/>
-          <w:sz w:val="24"/>
-          <w:szCs w:val="24"/>
-        </w:rPr>
-        <w:tab/>
-      </w:r>
-      <w:r>
-        <w:rPr>
-          <w:rFonts w:ascii="Arial" w:hAnsi="Arial" w:cs="Arial"/>
-          <w:sz w:val="24"/>
-          <w:szCs w:val="24"/>
-        </w:rPr>
-        <w:tab/>
-      </w:r>
-      <w:r>
-        <w:rPr>
-          <w:rFonts w:ascii="Arial" w:hAnsi="Arial" w:cs="Arial"/>
-          <w:sz w:val="24"/>
-          <w:szCs w:val="24"/>
-        </w:rPr>
-        <w:tab/>
-      </w:r>
     </w:p>
+    <w:tbl>
+      <w:tblPr>
+        <w:tblStyle w:val="TableGrid"/>
+        <w:tblW w:w="0" w:type="auto"/>
+        <w:tblBorders>
+          <w:top w:val="none" w:sz="0" w:space="0" w:color="auto"/>
+          <w:left w:val="none" w:sz="0" w:space="0" w:color="auto"/>
+          <w:bottom w:val="none" w:sz="0" w:space="0" w:color="auto"/>
+          <w:right w:val="none" w:sz="0" w:space="0" w:color="auto"/>
+          <w:insideH w:val="none" w:sz="0" w:space="0" w:color="auto"/>
+          <w:insideV w:val="none" w:sz="0" w:space="0" w:color="auto"/>
+        </w:tblBorders>
+        <w:tblLook w:val="04A0" w:firstRow="1" w:lastRow="0" w:firstColumn="1" w:lastColumn="0" w:noHBand="0" w:noVBand="1"/>
+      </w:tblPr>
+      <w:tblGrid>
+        <w:gridCol w:w="4675"/>
+        <w:gridCol w:w="4675"/>
+      </w:tblGrid>
+      <w:tr>
+        <w:tc>
+          <w:tcPr>
+            <w:tcW w:w="4675" w:type="dxa"/>
+          </w:tcPr>
+          <w:p>
+            <w:pPr>
+              <w:jc w:val="center"/>
+              <w:rPr>
+                <w:rFonts w:ascii="Arial" w:hAnsi="Arial" w:cs="Arial"/>
+                <w:sz w:val="24"/>
+                <w:szCs w:val="24"/>
+              </w:rPr>
+            </w:pPr>
+          </w:p>
+        </w:tc>
+        <w:tc>
+          <w:tcPr>
+            <w:tcW w:w="4675" w:type="dxa"/>
+          </w:tcPr>
+          <w:p>
+            <w:pPr>
+              <w:jc w:val="center"/>
+              <w:rPr>
+                <w:rFonts w:ascii="Arial" w:hAnsi="Arial" w:cs="Arial"/>
+                <w:b/>
+                <w:bCs/>
+                <w:sz w:val="24"/>
+                <w:szCs w:val="24"/>
+              </w:rPr>
+            </w:pPr>
+            <w:r>
+              <w:rPr>
+                <w:rFonts w:ascii="Arial" w:hAnsi="Arial" w:cs="Arial"/>
+                <w:b/>
+                <w:bCs/>
+                <w:sz w:val="24"/>
+                <w:szCs w:val="24"/>
+              </w:rPr>
+              <w:t>${governor}</w:t>
+            </w:r>
+          </w:p>
+          <w:p>
+            <w:pPr>
+              <w:jc w:val="center"/>
+              <w:rPr>
+                <w:rFonts w:ascii="Arial" w:hAnsi="Arial" w:cs="Arial"/>
+                <w:sz w:val="24"/>
+                <w:szCs w:val="24"/>
+              </w:rPr>
+            </w:pPr>
+            <w:r>
+              <w:rPr>
+                <w:rFonts w:ascii="Arial" w:hAnsi="Arial" w:cs="Arial"/>
+                <w:sz w:val="24"/>
+                <w:szCs w:val="24"/>
+              </w:rPr>
+              <w:t>Provincial Governor</w:t>
+            </w:r>
+          </w:p>
+        </w:tc>
+      </w:tr>
+    </w:tbl>
     <w:p>
       <w:pPr>
         <w:rPr>
           <w:rFonts w:ascii="Arial" w:hAnsi="Arial" w:cs="Arial"/>
-          <w:b/>
-          <w:bCs/>
           <w:sz w:val="24"/>
           <w:szCs w:val="24"/>
         </w:rPr>
@@ -1245,106 +1261,6 @@
           <w:szCs w:val="24"/>
         </w:rPr>
         <w:tab/>
-      </w:r>
-      <w:r>
-        <w:rPr>
-          <w:rFonts w:ascii="Arial" w:hAnsi="Arial" w:cs="Arial"/>
-          <w:sz w:val="24"/>
-          <w:szCs w:val="24"/>
-        </w:rPr>
-        <w:tab/>
-      </w:r>
-      <w:r>
-        <w:rPr>
-          <w:rFonts w:ascii="Arial" w:hAnsi="Arial" w:cs="Arial"/>
-          <w:b/>
-          <w:bCs/>
-          <w:sz w:val="24"/>
-          <w:szCs w:val="24"/>
-        </w:rPr>
-        <w:t>${governor}</w:t>
-      </w:r>
-    </w:p>
-    <w:p>
-      <w:pPr>
-        <w:rPr>
-          <w:rFonts w:ascii="Arial" w:hAnsi="Arial" w:cs="Arial"/>
-          <w:sz w:val="24"/>
-          <w:szCs w:val="24"/>
-        </w:rPr>
-      </w:pPr>
-      <w:r>
-        <w:rPr>
-          <w:rFonts w:ascii="Arial" w:hAnsi="Arial" w:cs="Arial"/>
-          <w:sz w:val="24"/>
-          <w:szCs w:val="24"/>
-        </w:rPr>
-        <w:tab/>
-      </w:r>
-      <w:r>
-        <w:rPr>
-          <w:rFonts w:ascii="Arial" w:hAnsi="Arial" w:cs="Arial"/>
-          <w:sz w:val="24"/>
-          <w:szCs w:val="24"/>
-        </w:rPr>
-        <w:tab/>
-      </w:r>
-      <w:r>
-        <w:rPr>
-          <w:rFonts w:ascii="Arial" w:hAnsi="Arial" w:cs="Arial"/>
-          <w:sz w:val="24"/>
-          <w:szCs w:val="24"/>
-        </w:rPr>
-        <w:tab/>
-      </w:r>
-      <w:r>
-        <w:rPr>
-          <w:rFonts w:ascii="Arial" w:hAnsi="Arial" w:cs="Arial"/>
-          <w:sz w:val="24"/>
-          <w:szCs w:val="24"/>
-        </w:rPr>
-        <w:tab/>
-      </w:r>
-      <w:r>
-        <w:rPr>
-          <w:rFonts w:ascii="Arial" w:hAnsi="Arial" w:cs="Arial"/>
-          <w:sz w:val="24"/>
-          <w:szCs w:val="24"/>
-        </w:rPr>
-        <w:tab/>
-      </w:r>
-      <w:r>
-        <w:rPr>
-          <w:rFonts w:ascii="Arial" w:hAnsi="Arial" w:cs="Arial"/>
-          <w:sz w:val="24"/>
-          <w:szCs w:val="24"/>
-        </w:rPr>
-        <w:tab/>
-      </w:r>
-      <w:r>
-        <w:rPr>
-          <w:rFonts w:ascii="Arial" w:hAnsi="Arial" w:cs="Arial"/>
-          <w:sz w:val="24"/>
-          <w:szCs w:val="24"/>
-        </w:rPr>
-        <w:tab/>
-      </w:r>
-      <w:r>
-        <w:rPr>
-          <w:rFonts w:ascii="Arial" w:hAnsi="Arial" w:cs="Arial"/>
-          <w:sz w:val="24"/>
-          <w:szCs w:val="24"/>
-        </w:rPr>
-        <w:tab/>
-        <w:t xml:space="preserve">      </w:t>
-      </w:r>
-      <w:r>
-        <w:rPr>
-          <w:rFonts w:ascii="Arial" w:hAnsi="Arial" w:cs="Arial"/>
-          <w:sz w:val="24"/>
-          <w:szCs w:val="24"/>
-        </w:rPr>
-        <w:t>Provincial Governor</w:t>
       </w:r>
       <w:r>
         <w:rPr>
@@ -2248,6 +2164,25 @@
     <w:uiPriority w:val="99"/>
     <w:rsid w:val="00022D61"/>
   </w:style>
+  <w:style w:type="table" w:styleId="TableGrid">
+    <w:name w:val="Table Grid"/>
+    <w:basedOn w:val="TableNormal"/>
+    <w:uiPriority w:val="39"/>
+    <w:rsid w:val="00F22E35"/>
+    <w:pPr>
+      <w:spacing w:after="0" w:line="240" w:lineRule="auto"/>
+    </w:pPr>
+    <w:tblPr>
+      <w:tblBorders>
+        <w:top w:val="single" w:sz="4" w:space="0" w:color="auto"/>
+        <w:left w:val="single" w:sz="4" w:space="0" w:color="auto"/>
+        <w:bottom w:val="single" w:sz="4" w:space="0" w:color="auto"/>
+        <w:right w:val="single" w:sz="4" w:space="0" w:color="auto"/>
+        <w:insideH w:val="single" w:sz="4" w:space="0" w:color="auto"/>
+        <w:insideV w:val="single" w:sz="4" w:space="0" w:color="auto"/>
+      </w:tblBorders>
+    </w:tblPr>
+  </w:style>
 </w:styles>
 </file>
 

</xml_diff>